<commit_message>
Solve a function note
</commit_message>
<xml_diff>
--- a/ПЗ/ПЗ_бригада_№6.docx
+++ b/ПЗ/ПЗ_бригада_№6.docx
@@ -20887,6 +20887,9 @@
               <w:spacing w:lineRule="auto" w:line="360"/>
               <w:ind w:left="0" w:hanging="0"/>
               <w:jc w:val="both"/>
+              <w:rPr/>
+            </w:pPr>
+            <w:r>
               <w:rPr>
                 <w:strike w:val="false"/>
                 <w:dstrike w:val="false"/>
@@ -20896,7 +20899,8 @@
                 <w:szCs w:val="24"/>
                 <w:vertAlign w:val="baseline"/>
               </w:rPr>
-            </w:pPr>
+              <w:t xml:space="preserve">Во время подозрительной активности, зафиксированной камерой, происходит автоматической оповещение охраны сектора с угрозой </w:t>
+            </w:r>
             <w:r>
               <w:rPr>
                 <w:strike w:val="false"/>
@@ -20907,7 +20911,99 @@
                 <w:szCs w:val="24"/>
                 <w:vertAlign w:val="baseline"/>
               </w:rPr>
-              <w:t>Во время подозрительной активности, зафиксированной камерой, происходит автоматической оповещение охраны сектора с угрозой. Также происходит автоматическое блокирование турникетов в секторе с подозрительной активностью</w:t>
+              <w:t xml:space="preserve">(метод alarm в классе CameraClient в диаграмме классов (стр. ХХХ), </w:t>
+            </w:r>
+            <w:r>
+              <w:rPr>
+                <w:strike w:val="false"/>
+                <w:dstrike w:val="false"/>
+                <w:position w:val="0"/>
+                <w:sz w:val="24"/>
+                <w:sz w:val="24"/>
+                <w:szCs w:val="24"/>
+                <w:vertAlign w:val="baseline"/>
+              </w:rPr>
+              <w:t xml:space="preserve">камера знает свое местонахождение через поле </w:t>
+            </w:r>
+            <w:r>
+              <w:rPr>
+                <w:rFonts w:eastAsia="Times New Roman" w:cs="Times New Roman"/>
+                <w:strike w:val="false"/>
+                <w:dstrike w:val="false"/>
+                <w:color w:val="auto"/>
+                <w:kern w:val="0"/>
+                <w:position w:val="0"/>
+                <w:sz w:val="24"/>
+                <w:sz w:val="24"/>
+                <w:szCs w:val="24"/>
+                <w:vertAlign w:val="baseline"/>
+                <w:lang w:val="ru-RU" w:eastAsia="ru-RU" w:bidi="ar-SA"/>
+              </w:rPr>
+              <w:t>location</w:t>
+            </w:r>
+            <w:r>
+              <w:rPr>
+                <w:strike w:val="false"/>
+                <w:dstrike w:val="false"/>
+                <w:position w:val="0"/>
+                <w:sz w:val="24"/>
+                <w:sz w:val="24"/>
+                <w:szCs w:val="24"/>
+                <w:vertAlign w:val="baseline"/>
+              </w:rPr>
+              <w:t>)</w:t>
+            </w:r>
+            <w:r>
+              <w:rPr>
+                <w:strike w:val="false"/>
+                <w:dstrike w:val="false"/>
+                <w:position w:val="0"/>
+                <w:sz w:val="24"/>
+                <w:sz w:val="24"/>
+                <w:szCs w:val="24"/>
+                <w:vertAlign w:val="baseline"/>
+              </w:rPr>
+              <w:t xml:space="preserve">. Также происходит автоматическое блокирование турникетов в секторе с подозрительной активностью </w:t>
+            </w:r>
+            <w:r>
+              <w:rPr>
+                <w:strike w:val="false"/>
+                <w:dstrike w:val="false"/>
+                <w:position w:val="0"/>
+                <w:sz w:val="24"/>
+                <w:sz w:val="24"/>
+                <w:szCs w:val="24"/>
+                <w:vertAlign w:val="baseline"/>
+              </w:rPr>
+              <w:t xml:space="preserve">(LocalController вызывает метод block у турникета (класс TurnstileClient в диаграмме классов (стр. ХХХ)), местонахождение блокируемого турникета определяется в методе </w:t>
+            </w:r>
+            <w:r>
+              <w:rPr>
+                <w:rFonts w:eastAsia="Times New Roman" w:cs="Times New Roman"/>
+                <w:strike w:val="false"/>
+                <w:dstrike w:val="false"/>
+                <w:color w:val="auto"/>
+                <w:kern w:val="0"/>
+                <w:position w:val="0"/>
+                <w:sz w:val="24"/>
+                <w:sz w:val="24"/>
+                <w:szCs w:val="24"/>
+                <w:vertAlign w:val="baseline"/>
+                <w:lang w:val="ru-RU" w:eastAsia="ru-RU" w:bidi="ar-SA"/>
+              </w:rPr>
+              <w:t>LocalController</w:t>
+            </w:r>
+            <w:r>
+              <w:rPr>
+                <w:strike w:val="false"/>
+                <w:dstrike w:val="false"/>
+                <w:position w:val="0"/>
+                <w:sz w:val="24"/>
+                <w:sz w:val="24"/>
+                <w:szCs w:val="24"/>
+                <w:vertAlign w:val="baseline"/>
+              </w:rPr>
+              <w:t>.alarm). Обработка ЧП во время мероприятия описана на диаграмме состояния мероприятия (стр. ХХХ).</w:t>
             </w:r>
           </w:p>
         </w:tc>
@@ -21329,7 +21425,7 @@
     </w:r>
     <w:r>
       <w:rPr/>
-      <w:t>56</w:t>
+      <w:t>55</w:t>
     </w:r>
     <w:r>
       <w:rPr/>

</xml_diff>